<commit_message>
Auto commit Sat Jan 11 22:03:29 JST 2025
</commit_message>
<xml_diff>
--- a/app summerize GPT.docx
+++ b/app summerize GPT.docx
@@ -150,13 +150,8 @@
           <w:numId w:val="1"/>
         </w:numPr>
       </w:pPr>
-      <w:proofErr w:type="spellStart"/>
-      <w:r>
-        <w:t>compileSdk</w:t>
-      </w:r>
-      <w:proofErr w:type="spellEnd"/>
-      <w:r>
-        <w:t xml:space="preserve"> = 31.</w:t>
+      <w:r>
+        <w:t>compileSdk = 31.</w:t>
       </w:r>
     </w:p>
     <w:p>
@@ -166,13 +161,8 @@
           <w:numId w:val="1"/>
         </w:numPr>
       </w:pPr>
-      <w:proofErr w:type="spellStart"/>
-      <w:r>
-        <w:t>minSdk</w:t>
-      </w:r>
-      <w:proofErr w:type="spellEnd"/>
-      <w:r>
-        <w:t xml:space="preserve"> = 31.</w:t>
+      <w:r>
+        <w:t>minSdk = 31.</w:t>
       </w:r>
     </w:p>
     <w:p>
@@ -182,13 +172,8 @@
           <w:numId w:val="1"/>
         </w:numPr>
       </w:pPr>
-      <w:proofErr w:type="spellStart"/>
-      <w:r>
-        <w:t>targetSdk</w:t>
-      </w:r>
-      <w:proofErr w:type="spellEnd"/>
-      <w:r>
-        <w:t xml:space="preserve"> = 31.</w:t>
+      <w:r>
+        <w:t>targetSdk = 31.</w:t>
       </w:r>
     </w:p>
     <w:p>
@@ -208,145 +193,48 @@
     </w:p>
     <w:p>
       <w:r>
-        <w:t>implementation '</w:t>
-      </w:r>
-      <w:proofErr w:type="gramStart"/>
-      <w:r>
-        <w:t>androidx.appcompat</w:t>
-      </w:r>
-      <w:proofErr w:type="gramEnd"/>
-      <w:r>
-        <w:t>:appcompat:1.3.0'</w:t>
-      </w:r>
-    </w:p>
-    <w:p>
-      <w:r>
-        <w:t>implementation '</w:t>
-      </w:r>
-      <w:proofErr w:type="gramStart"/>
-      <w:r>
-        <w:t>com.google</w:t>
-      </w:r>
-      <w:proofErr w:type="gramEnd"/>
-      <w:r>
-        <w:t>.android.material:material:1.4.0'</w:t>
-      </w:r>
-    </w:p>
-    <w:p>
-      <w:r>
-        <w:t>implementation '</w:t>
-      </w:r>
-      <w:proofErr w:type="gramStart"/>
-      <w:r>
-        <w:t>androidx.constraintlayout</w:t>
-      </w:r>
-      <w:proofErr w:type="gramEnd"/>
-      <w:r>
-        <w:t>:constraintlayout:2.0.4'</w:t>
-      </w:r>
-    </w:p>
-    <w:p>
-      <w:proofErr w:type="spellStart"/>
-      <w:r>
-        <w:t>testImplementation</w:t>
-      </w:r>
-      <w:proofErr w:type="spellEnd"/>
-      <w:r>
-        <w:t xml:space="preserve"> '</w:t>
-      </w:r>
-      <w:proofErr w:type="gramStart"/>
-      <w:r>
-        <w:t>junit:junit</w:t>
-      </w:r>
-      <w:proofErr w:type="gramEnd"/>
-      <w:r>
-        <w:t>:4.13.2'</w:t>
-      </w:r>
-    </w:p>
-    <w:p>
-      <w:proofErr w:type="spellStart"/>
-      <w:r>
-        <w:t>androidTestImplementation</w:t>
-      </w:r>
-      <w:proofErr w:type="spellEnd"/>
-      <w:r>
-        <w:t xml:space="preserve"> '</w:t>
-      </w:r>
-      <w:proofErr w:type="gramStart"/>
-      <w:r>
-        <w:t>androidx.test.ext:junit</w:t>
-      </w:r>
-      <w:proofErr w:type="gramEnd"/>
-      <w:r>
-        <w:t>:1.1.3'</w:t>
-      </w:r>
-    </w:p>
-    <w:p>
-      <w:proofErr w:type="spellStart"/>
-      <w:r>
-        <w:t>androidTestImplementation</w:t>
-      </w:r>
-      <w:proofErr w:type="spellEnd"/>
-      <w:r>
-        <w:t xml:space="preserve"> 'androidx.</w:t>
-      </w:r>
-      <w:proofErr w:type="gramStart"/>
-      <w:r>
-        <w:t>test.espresso</w:t>
-      </w:r>
-      <w:proofErr w:type="gramEnd"/>
-      <w:r>
-        <w:t>:espresso-core:3.4.0'</w:t>
+        <w:t>implementation 'androidx.appcompat:appcompat:1.3.0'</w:t>
+      </w:r>
+    </w:p>
+    <w:p>
+      <w:r>
+        <w:t>implementation 'com.google.android.material:material:1.4.0'</w:t>
+      </w:r>
+    </w:p>
+    <w:p>
+      <w:r>
+        <w:t>implementation 'androidx.constraintlayout:constraintlayout:2.0.4'</w:t>
+      </w:r>
+    </w:p>
+    <w:p>
+      <w:r>
+        <w:t>testImplementation 'junit:junit:4.13.2'</w:t>
+      </w:r>
+    </w:p>
+    <w:p>
+      <w:r>
+        <w:t>androidTestImplementation 'androidx.test.ext:junit:1.1.3'</w:t>
+      </w:r>
+    </w:p>
+    <w:p>
+      <w:r>
+        <w:t>androidTestImplementation 'androidx.test.espresso:espresso-core:3.4.0'</w:t>
       </w:r>
     </w:p>
     <w:p/>
     <w:p>
       <w:r>
-        <w:t>implementation platform('</w:t>
-      </w:r>
-      <w:proofErr w:type="gramStart"/>
-      <w:r>
-        <w:t>com.google</w:t>
-      </w:r>
-      <w:proofErr w:type="gramEnd"/>
-      <w:r>
-        <w:t>.firebase:firebase-bom:33.6.0')</w:t>
-      </w:r>
-    </w:p>
-    <w:p>
-      <w:r>
-        <w:t>implementation '</w:t>
-      </w:r>
-      <w:proofErr w:type="spellStart"/>
-      <w:proofErr w:type="gramStart"/>
-      <w:r>
-        <w:t>com.google</w:t>
-      </w:r>
-      <w:proofErr w:type="gramEnd"/>
-      <w:r>
-        <w:t>.firebase:firebase-analytics</w:t>
-      </w:r>
-      <w:proofErr w:type="spellEnd"/>
-      <w:r>
-        <w:t>'</w:t>
-      </w:r>
-    </w:p>
-    <w:p>
-      <w:r>
-        <w:t>implementation '</w:t>
-      </w:r>
-      <w:proofErr w:type="spellStart"/>
-      <w:proofErr w:type="gramStart"/>
-      <w:r>
-        <w:t>com.google</w:t>
-      </w:r>
-      <w:proofErr w:type="gramEnd"/>
-      <w:r>
-        <w:t>.firebase:firebase-database</w:t>
-      </w:r>
-      <w:proofErr w:type="spellEnd"/>
-      <w:r>
-        <w:t>'</w:t>
+        <w:t>implementation platform('com.google.firebase:firebase-bom:33.6.0')</w:t>
+      </w:r>
+    </w:p>
+    <w:p>
+      <w:r>
+        <w:t>implementation 'com.google.firebase:firebase-analytics'</w:t>
+      </w:r>
+    </w:p>
+    <w:p>
+      <w:r>
+        <w:t>implementation 'com.google.firebase:firebase-database'</w:t>
       </w:r>
     </w:p>
     <w:p>
@@ -376,25 +264,7 @@
           <w:b/>
           <w:bCs/>
         </w:rPr>
-        <w:t>Project-level (</w:t>
-      </w:r>
-      <w:proofErr w:type="spellStart"/>
-      <w:proofErr w:type="gramStart"/>
-      <w:r>
-        <w:rPr>
-          <w:b/>
-          <w:bCs/>
-        </w:rPr>
-        <w:t>build.gradle</w:t>
-      </w:r>
-      <w:proofErr w:type="spellEnd"/>
-      <w:proofErr w:type="gramEnd"/>
-      <w:r>
-        <w:rPr>
-          <w:b/>
-          <w:bCs/>
-        </w:rPr>
-        <w:t>):</w:t>
+        <w:t>Project-level (build.gradle):</w:t>
       </w:r>
     </w:p>
     <w:p>
@@ -404,53 +274,17 @@
     </w:p>
     <w:p>
       <w:r>
-        <w:t xml:space="preserve">    id '</w:t>
-      </w:r>
-      <w:proofErr w:type="spellStart"/>
-      <w:proofErr w:type="gramStart"/>
-      <w:r>
-        <w:t>com.android</w:t>
-      </w:r>
-      <w:proofErr w:type="gramEnd"/>
-      <w:r>
-        <w:t>.application</w:t>
-      </w:r>
-      <w:proofErr w:type="spellEnd"/>
-      <w:r>
-        <w:t>' version '7.1.2' apply false</w:t>
-      </w:r>
-    </w:p>
-    <w:p>
-      <w:r>
-        <w:t xml:space="preserve">    id '</w:t>
-      </w:r>
-      <w:proofErr w:type="spellStart"/>
-      <w:proofErr w:type="gramStart"/>
-      <w:r>
-        <w:t>com.android</w:t>
-      </w:r>
-      <w:proofErr w:type="gramEnd"/>
-      <w:r>
-        <w:t>.library</w:t>
-      </w:r>
-      <w:proofErr w:type="spellEnd"/>
-      <w:r>
-        <w:t>' version '7.1.2' apply false</w:t>
-      </w:r>
-    </w:p>
-    <w:p>
-      <w:r>
-        <w:t xml:space="preserve">    id '</w:t>
-      </w:r>
-      <w:proofErr w:type="spellStart"/>
-      <w:proofErr w:type="gramStart"/>
-      <w:r>
-        <w:t>com.google.gms.google</w:t>
-      </w:r>
-      <w:proofErr w:type="spellEnd"/>
-      <w:proofErr w:type="gramEnd"/>
-      <w:r>
-        <w:t>-services' version '4.3.13' apply false</w:t>
+        <w:t xml:space="preserve">    id 'com.android.application' version '7.1.2' apply false</w:t>
+      </w:r>
+    </w:p>
+    <w:p>
+      <w:r>
+        <w:t xml:space="preserve">    id 'com.android.library' version '7.1.2' apply false</w:t>
+      </w:r>
+    </w:p>
+    <w:p>
+      <w:r>
+        <w:t xml:space="preserve">    id 'com.google.gms.google-services' version '4.3.13' apply false</w:t>
       </w:r>
     </w:p>
     <w:p>
@@ -461,26 +295,13 @@
     <w:p/>
     <w:p>
       <w:r>
-        <w:t xml:space="preserve">task </w:t>
-      </w:r>
-      <w:proofErr w:type="gramStart"/>
-      <w:r>
-        <w:t>clean(</w:t>
-      </w:r>
-      <w:proofErr w:type="gramEnd"/>
-      <w:r>
-        <w:t>type: Delete) {</w:t>
-      </w:r>
-    </w:p>
-    <w:p>
-      <w:r>
-        <w:t xml:space="preserve">    delete </w:t>
-      </w:r>
-      <w:proofErr w:type="spellStart"/>
-      <w:r>
-        <w:t>rootProject.buildDir</w:t>
-      </w:r>
-      <w:proofErr w:type="spellEnd"/>
+        <w:t>task clean(type: Delete) {</w:t>
+      </w:r>
+    </w:p>
+    <w:p>
+      <w:r>
+        <w:t xml:space="preserve">    delete rootProject.buildDir</w:t>
+      </w:r>
     </w:p>
     <w:p>
       <w:r>
@@ -489,17 +310,7 @@
     </w:p>
     <w:p>
       <w:r>
-        <w:t>App-level (</w:t>
-      </w:r>
-      <w:proofErr w:type="spellStart"/>
-      <w:proofErr w:type="gramStart"/>
-      <w:r>
-        <w:t>build.gradle</w:t>
-      </w:r>
-      <w:proofErr w:type="spellEnd"/>
-      <w:proofErr w:type="gramEnd"/>
-      <w:r>
-        <w:t>)</w:t>
+        <w:t>App-level (build.gradle)</w:t>
       </w:r>
       <w:r>
         <w:t>:</w:t>
@@ -512,35 +323,12 @@
     </w:p>
     <w:p>
       <w:r>
-        <w:t xml:space="preserve">    id '</w:t>
-      </w:r>
-      <w:proofErr w:type="spellStart"/>
-      <w:proofErr w:type="gramStart"/>
-      <w:r>
-        <w:t>com.android</w:t>
-      </w:r>
-      <w:proofErr w:type="gramEnd"/>
-      <w:r>
-        <w:t>.application</w:t>
-      </w:r>
-      <w:proofErr w:type="spellEnd"/>
-      <w:r>
-        <w:t>'</w:t>
-      </w:r>
-    </w:p>
-    <w:p>
-      <w:r>
-        <w:t xml:space="preserve">    id '</w:t>
-      </w:r>
-      <w:proofErr w:type="spellStart"/>
-      <w:proofErr w:type="gramStart"/>
-      <w:r>
-        <w:t>com.google.gms.google</w:t>
-      </w:r>
-      <w:proofErr w:type="spellEnd"/>
-      <w:proofErr w:type="gramEnd"/>
-      <w:r>
-        <w:t>-services'</w:t>
+        <w:t xml:space="preserve">    id 'com.android.application'</w:t>
+      </w:r>
+    </w:p>
+    <w:p>
+      <w:r>
+        <w:t xml:space="preserve">    id 'com.google.gms.google-services'</w:t>
       </w:r>
     </w:p>
     <w:p>
@@ -556,132 +344,44 @@
     </w:p>
     <w:p>
       <w:r>
-        <w:t xml:space="preserve">    </w:t>
-      </w:r>
-      <w:proofErr w:type="spellStart"/>
-      <w:r>
-        <w:t>compileSdk</w:t>
-      </w:r>
-      <w:proofErr w:type="spellEnd"/>
-      <w:r>
-        <w:t xml:space="preserve"> 31</w:t>
+        <w:t xml:space="preserve">    compileSdk 31</w:t>
       </w:r>
     </w:p>
     <w:p/>
     <w:p>
       <w:r>
-        <w:t xml:space="preserve">    </w:t>
-      </w:r>
-      <w:proofErr w:type="spellStart"/>
-      <w:r>
-        <w:t>defaultConfig</w:t>
-      </w:r>
-      <w:proofErr w:type="spellEnd"/>
-      <w:r>
-        <w:t xml:space="preserve"> {</w:t>
-      </w:r>
-    </w:p>
-    <w:p>
-      <w:r>
-        <w:t xml:space="preserve">        </w:t>
-      </w:r>
-      <w:proofErr w:type="spellStart"/>
-      <w:r>
-        <w:t>applicationId</w:t>
-      </w:r>
-      <w:proofErr w:type="spellEnd"/>
-      <w:r>
-        <w:t xml:space="preserve"> "com.</w:t>
-      </w:r>
-      <w:proofErr w:type="gramStart"/>
-      <w:r>
-        <w:t>example.securemessengerapp</w:t>
-      </w:r>
-      <w:proofErr w:type="gramEnd"/>
-      <w:r>
-        <w:t>2"</w:t>
-      </w:r>
-    </w:p>
-    <w:p>
-      <w:r>
-        <w:t xml:space="preserve">        </w:t>
-      </w:r>
-      <w:proofErr w:type="spellStart"/>
-      <w:r>
-        <w:t>minSdk</w:t>
-      </w:r>
-      <w:proofErr w:type="spellEnd"/>
-      <w:r>
-        <w:t xml:space="preserve"> 31</w:t>
-      </w:r>
-    </w:p>
-    <w:p>
-      <w:r>
-        <w:t xml:space="preserve">        </w:t>
-      </w:r>
-      <w:proofErr w:type="spellStart"/>
-      <w:r>
-        <w:t>targetSdk</w:t>
-      </w:r>
-      <w:proofErr w:type="spellEnd"/>
-      <w:r>
-        <w:t xml:space="preserve"> 31</w:t>
-      </w:r>
-    </w:p>
-    <w:p>
-      <w:r>
-        <w:t xml:space="preserve">        </w:t>
-      </w:r>
-      <w:proofErr w:type="spellStart"/>
-      <w:r>
-        <w:t>versionCode</w:t>
-      </w:r>
-      <w:proofErr w:type="spellEnd"/>
-      <w:r>
-        <w:t xml:space="preserve"> 1</w:t>
-      </w:r>
-    </w:p>
-    <w:p>
-      <w:r>
-        <w:t xml:space="preserve">        </w:t>
-      </w:r>
-      <w:proofErr w:type="spellStart"/>
-      <w:r>
-        <w:t>versionName</w:t>
-      </w:r>
-      <w:proofErr w:type="spellEnd"/>
-      <w:r>
-        <w:t xml:space="preserve"> "1.0"</w:t>
+        <w:t xml:space="preserve">    defaultConfig {</w:t>
+      </w:r>
+    </w:p>
+    <w:p>
+      <w:r>
+        <w:t xml:space="preserve">        applicationId "com.example.securemessengerapp2"</w:t>
+      </w:r>
+    </w:p>
+    <w:p>
+      <w:r>
+        <w:t xml:space="preserve">        minSdk 31</w:t>
+      </w:r>
+    </w:p>
+    <w:p>
+      <w:r>
+        <w:t xml:space="preserve">        targetSdk 31</w:t>
+      </w:r>
+    </w:p>
+    <w:p>
+      <w:r>
+        <w:t xml:space="preserve">        versionCode 1</w:t>
+      </w:r>
+    </w:p>
+    <w:p>
+      <w:r>
+        <w:t xml:space="preserve">        versionName "1.0"</w:t>
       </w:r>
     </w:p>
     <w:p>
       <w:r>
         <w:lastRenderedPageBreak/>
-        <w:t xml:space="preserve">        </w:t>
-      </w:r>
-      <w:proofErr w:type="spellStart"/>
-      <w:r>
-        <w:t>testInstrumentationRunner</w:t>
-      </w:r>
-      <w:proofErr w:type="spellEnd"/>
-      <w:r>
-        <w:t xml:space="preserve"> "</w:t>
-      </w:r>
-      <w:proofErr w:type="spellStart"/>
-      <w:r>
-        <w:t>androidx.</w:t>
-      </w:r>
-      <w:proofErr w:type="gramStart"/>
-      <w:r>
-        <w:t>test.runner</w:t>
-      </w:r>
-      <w:proofErr w:type="gramEnd"/>
-      <w:r>
-        <w:t>.AndroidJUnitRunner</w:t>
-      </w:r>
-      <w:proofErr w:type="spellEnd"/>
-      <w:r>
-        <w:t>"</w:t>
+        <w:t xml:space="preserve">        testInstrumentationRunner "androidx.test.runner.AndroidJUnitRunner"</w:t>
       </w:r>
     </w:p>
     <w:p>
@@ -692,15 +392,7 @@
     <w:p/>
     <w:p>
       <w:r>
-        <w:t xml:space="preserve">    </w:t>
-      </w:r>
-      <w:proofErr w:type="spellStart"/>
-      <w:r>
-        <w:t>buildTypes</w:t>
-      </w:r>
-      <w:proofErr w:type="spellEnd"/>
-      <w:r>
-        <w:t xml:space="preserve"> {</w:t>
+        <w:t xml:space="preserve">    buildTypes {</w:t>
       </w:r>
     </w:p>
     <w:p>
@@ -710,36 +402,12 @@
     </w:p>
     <w:p>
       <w:r>
-        <w:t xml:space="preserve">            </w:t>
-      </w:r>
-      <w:proofErr w:type="spellStart"/>
-      <w:r>
-        <w:t>minifyEnabled</w:t>
-      </w:r>
-      <w:proofErr w:type="spellEnd"/>
-      <w:r>
-        <w:t xml:space="preserve"> false</w:t>
-      </w:r>
-    </w:p>
-    <w:p>
-      <w:r>
-        <w:t xml:space="preserve">            </w:t>
-      </w:r>
-      <w:proofErr w:type="spellStart"/>
-      <w:r>
-        <w:t>proguardFiles</w:t>
-      </w:r>
-      <w:proofErr w:type="spellEnd"/>
-      <w:r>
-        <w:t xml:space="preserve"> </w:t>
-      </w:r>
-      <w:proofErr w:type="spellStart"/>
-      <w:r>
-        <w:t>getDefaultProguardFile</w:t>
-      </w:r>
-      <w:proofErr w:type="spellEnd"/>
-      <w:r>
-        <w:t>('proguard-android-optimize.txt'), 'proguard-rules.pro'</w:t>
+        <w:t xml:space="preserve">            minifyEnabled false</w:t>
+      </w:r>
+    </w:p>
+    <w:p>
+      <w:r>
+        <w:t xml:space="preserve">            proguardFiles getDefaultProguardFile('proguard-android-optimize.txt'), 'proguard-rules.pro'</w:t>
       </w:r>
     </w:p>
     <w:p>
@@ -755,41 +423,17 @@
     <w:p/>
     <w:p>
       <w:r>
-        <w:t xml:space="preserve">    </w:t>
-      </w:r>
-      <w:proofErr w:type="spellStart"/>
-      <w:r>
-        <w:t>compileOptions</w:t>
-      </w:r>
-      <w:proofErr w:type="spellEnd"/>
-      <w:r>
-        <w:t xml:space="preserve"> {</w:t>
-      </w:r>
-    </w:p>
-    <w:p>
-      <w:r>
-        <w:t xml:space="preserve">        </w:t>
-      </w:r>
-      <w:proofErr w:type="spellStart"/>
-      <w:r>
-        <w:t>sourceCompatibility</w:t>
-      </w:r>
-      <w:proofErr w:type="spellEnd"/>
-      <w:r>
-        <w:t xml:space="preserve"> JavaVersion.VERSION_1_8</w:t>
-      </w:r>
-    </w:p>
-    <w:p>
-      <w:r>
-        <w:t xml:space="preserve">        </w:t>
-      </w:r>
-      <w:proofErr w:type="spellStart"/>
-      <w:r>
-        <w:t>targetCompatibility</w:t>
-      </w:r>
-      <w:proofErr w:type="spellEnd"/>
-      <w:r>
-        <w:t xml:space="preserve"> JavaVersion.VERSION_1_8</w:t>
+        <w:t xml:space="preserve">    compileOptions {</w:t>
+      </w:r>
+    </w:p>
+    <w:p>
+      <w:r>
+        <w:t xml:space="preserve">        sourceCompatibility JavaVersion.VERSION_1_8</w:t>
+      </w:r>
+    </w:p>
+    <w:p>
+      <w:r>
+        <w:t xml:space="preserve">        targetCompatibility JavaVersion.VERSION_1_8</w:t>
       </w:r>
     </w:p>
     <w:p>
@@ -810,155 +454,49 @@
     </w:p>
     <w:p>
       <w:r>
-        <w:t xml:space="preserve">    implementation '</w:t>
-      </w:r>
-      <w:proofErr w:type="gramStart"/>
-      <w:r>
-        <w:t>androidx.appcompat</w:t>
-      </w:r>
-      <w:proofErr w:type="gramEnd"/>
-      <w:r>
-        <w:t>:appcompat:1.3.0'</w:t>
-      </w:r>
-    </w:p>
-    <w:p>
-      <w:r>
-        <w:t xml:space="preserve">    implementation '</w:t>
-      </w:r>
-      <w:proofErr w:type="gramStart"/>
-      <w:r>
-        <w:t>com.google</w:t>
-      </w:r>
-      <w:proofErr w:type="gramEnd"/>
-      <w:r>
-        <w:t>.android.material:material:1.4.0'</w:t>
-      </w:r>
-    </w:p>
-    <w:p>
-      <w:r>
-        <w:t xml:space="preserve">    implementation '</w:t>
-      </w:r>
-      <w:proofErr w:type="gramStart"/>
-      <w:r>
-        <w:t>androidx.constraintlayout</w:t>
-      </w:r>
-      <w:proofErr w:type="gramEnd"/>
-      <w:r>
-        <w:t>:constraintlayout:2.0.4'</w:t>
-      </w:r>
-    </w:p>
-    <w:p>
-      <w:r>
-        <w:t xml:space="preserve">    </w:t>
-      </w:r>
-      <w:proofErr w:type="spellStart"/>
-      <w:r>
-        <w:t>testImplementation</w:t>
-      </w:r>
-      <w:proofErr w:type="spellEnd"/>
-      <w:r>
-        <w:t xml:space="preserve"> '</w:t>
-      </w:r>
-      <w:proofErr w:type="gramStart"/>
-      <w:r>
-        <w:t>junit:junit</w:t>
-      </w:r>
-      <w:proofErr w:type="gramEnd"/>
-      <w:r>
-        <w:t>:4.13.2'</w:t>
-      </w:r>
-    </w:p>
-    <w:p>
-      <w:r>
-        <w:t xml:space="preserve">    </w:t>
-      </w:r>
-      <w:proofErr w:type="spellStart"/>
-      <w:r>
-        <w:t>androidTestImplementation</w:t>
-      </w:r>
-      <w:proofErr w:type="spellEnd"/>
-      <w:r>
-        <w:t xml:space="preserve"> '</w:t>
-      </w:r>
-      <w:proofErr w:type="gramStart"/>
-      <w:r>
-        <w:t>androidx.test.ext:junit</w:t>
-      </w:r>
-      <w:proofErr w:type="gramEnd"/>
-      <w:r>
-        <w:t>:1.1.3'</w:t>
-      </w:r>
-    </w:p>
-    <w:p>
-      <w:r>
-        <w:t xml:space="preserve">    </w:t>
-      </w:r>
-      <w:proofErr w:type="spellStart"/>
-      <w:r>
-        <w:t>androidTestImplementation</w:t>
-      </w:r>
-      <w:proofErr w:type="spellEnd"/>
-      <w:r>
-        <w:t xml:space="preserve"> 'androidx.</w:t>
-      </w:r>
-      <w:proofErr w:type="gramStart"/>
-      <w:r>
-        <w:t>test.espresso</w:t>
-      </w:r>
-      <w:proofErr w:type="gramEnd"/>
-      <w:r>
-        <w:t>:espresso-core:3.4.0'</w:t>
+        <w:t xml:space="preserve">    implementation 'androidx.appcompat:appcompat:1.3.0'</w:t>
+      </w:r>
+    </w:p>
+    <w:p>
+      <w:r>
+        <w:t xml:space="preserve">    implementation 'com.google.android.material:material:1.4.0'</w:t>
+      </w:r>
+    </w:p>
+    <w:p>
+      <w:r>
+        <w:t xml:space="preserve">    implementation 'androidx.constraintlayout:constraintlayout:2.0.4'</w:t>
+      </w:r>
+    </w:p>
+    <w:p>
+      <w:r>
+        <w:t xml:space="preserve">    testImplementation 'junit:junit:4.13.2'</w:t>
+      </w:r>
+    </w:p>
+    <w:p>
+      <w:r>
+        <w:t xml:space="preserve">    androidTestImplementation 'androidx.test.ext:junit:1.1.3'</w:t>
+      </w:r>
+    </w:p>
+    <w:p>
+      <w:r>
+        <w:t xml:space="preserve">    androidTestImplementation 'androidx.test.espresso:espresso-core:3.4.0'</w:t>
       </w:r>
     </w:p>
     <w:p/>
     <w:p>
       <w:r>
-        <w:t xml:space="preserve">    implementation platform('</w:t>
-      </w:r>
-      <w:proofErr w:type="gramStart"/>
-      <w:r>
-        <w:t>com.google</w:t>
-      </w:r>
-      <w:proofErr w:type="gramEnd"/>
-      <w:r>
-        <w:t>.firebase:firebase-bom:33.6.0')</w:t>
+        <w:t xml:space="preserve">    implementation platform('com.google.firebase:firebase-bom:33.6.0')</w:t>
       </w:r>
     </w:p>
     <w:p>
       <w:r>
         <w:lastRenderedPageBreak/>
-        <w:t xml:space="preserve">    implementation '</w:t>
-      </w:r>
-      <w:proofErr w:type="spellStart"/>
-      <w:proofErr w:type="gramStart"/>
-      <w:r>
-        <w:t>com.google</w:t>
-      </w:r>
-      <w:proofErr w:type="gramEnd"/>
-      <w:r>
-        <w:t>.firebase:firebase-analytics</w:t>
-      </w:r>
-      <w:proofErr w:type="spellEnd"/>
-      <w:r>
-        <w:t>'</w:t>
-      </w:r>
-    </w:p>
-    <w:p>
-      <w:r>
-        <w:t xml:space="preserve">    implementation '</w:t>
-      </w:r>
-      <w:proofErr w:type="spellStart"/>
-      <w:proofErr w:type="gramStart"/>
-      <w:r>
-        <w:t>com.google</w:t>
-      </w:r>
-      <w:proofErr w:type="gramEnd"/>
-      <w:r>
-        <w:t>.firebase:firebase-database</w:t>
-      </w:r>
-      <w:proofErr w:type="spellEnd"/>
-      <w:r>
-        <w:t>'</w:t>
+        <w:t xml:space="preserve">    implementation 'com.google.firebase:firebase-analytics'</w:t>
+      </w:r>
+    </w:p>
+    <w:p>
+      <w:r>
+        <w:t xml:space="preserve">    implementation 'com.google.firebase:firebase-database'</w:t>
       </w:r>
     </w:p>
     <w:p>
@@ -993,23 +531,7 @@
           <w:b/>
           <w:bCs/>
         </w:rPr>
-        <w:t>google-</w:t>
-      </w:r>
-      <w:proofErr w:type="spellStart"/>
-      <w:r>
-        <w:rPr>
-          <w:b/>
-          <w:bCs/>
-        </w:rPr>
-        <w:t>services.json</w:t>
-      </w:r>
-      <w:proofErr w:type="spellEnd"/>
-      <w:r>
-        <w:rPr>
-          <w:b/>
-          <w:bCs/>
-        </w:rPr>
-        <w:t xml:space="preserve"> file</w:t>
+        <w:t>google-services.json file</w:t>
       </w:r>
       <w:r>
         <w:t xml:space="preserve"> added to the app directory.</w:t>
@@ -1023,17 +545,7 @@
         </w:numPr>
       </w:pPr>
       <w:r>
-        <w:t>Package name in google-</w:t>
-      </w:r>
-      <w:proofErr w:type="spellStart"/>
-      <w:proofErr w:type="gramStart"/>
-      <w:r>
-        <w:t>services.json</w:t>
-      </w:r>
-      <w:proofErr w:type="spellEnd"/>
-      <w:proofErr w:type="gramEnd"/>
-      <w:r>
-        <w:t xml:space="preserve"> matches the application ID: com.example.securemessengerapp2.</w:t>
+        <w:t>Package name in google-services.json matches the application ID: com.example.securemessengerapp2.</w:t>
       </w:r>
     </w:p>
     <w:p>
@@ -1212,8 +724,6 @@
         </w:rPr>
         <w:t xml:space="preserve"> error by modifying </w:t>
       </w:r>
-      <w:proofErr w:type="spellStart"/>
-      <w:proofErr w:type="gramStart"/>
       <w:r>
         <w:rPr>
           <w:rFonts w:ascii="Courier New" w:eastAsia="Times New Roman" w:hAnsi="Courier New" w:cs="Courier New"/>
@@ -1224,8 +734,6 @@
         </w:rPr>
         <w:t>settings.gradle</w:t>
       </w:r>
-      <w:proofErr w:type="spellEnd"/>
-      <w:proofErr w:type="gramEnd"/>
       <w:r>
         <w:rPr>
           <w:rFonts w:ascii="Times New Roman" w:eastAsia="Times New Roman" w:hAnsi="Times New Roman" w:cs="Times New Roman"/>
@@ -1234,7 +742,6 @@
         </w:rPr>
         <w:t xml:space="preserve"> and aligning it with project-level </w:t>
       </w:r>
-      <w:proofErr w:type="spellStart"/>
       <w:r>
         <w:rPr>
           <w:rFonts w:ascii="Courier New" w:eastAsia="Times New Roman" w:hAnsi="Courier New" w:cs="Courier New"/>
@@ -1245,7 +752,6 @@
         </w:rPr>
         <w:t>build.gradle</w:t>
       </w:r>
-      <w:proofErr w:type="spellEnd"/>
       <w:r>
         <w:rPr>
           <w:rFonts w:ascii="Times New Roman" w:eastAsia="Times New Roman" w:hAnsi="Times New Roman" w:cs="Times New Roman"/>
@@ -1328,10 +834,82 @@
           <w:szCs w:val="20"/>
           <w14:ligatures w14:val="none"/>
         </w:rPr>
-        <w:t>google-</w:t>
-      </w:r>
-      <w:proofErr w:type="spellStart"/>
-      <w:proofErr w:type="gramStart"/>
+        <w:t>google-services.json</w:t>
+      </w:r>
+      <w:r>
+        <w:rPr>
+          <w:rFonts w:ascii="Times New Roman" w:eastAsia="Times New Roman" w:hAnsi="Times New Roman" w:cs="Times New Roman"/>
+          <w:kern w:val="0"/>
+          <w14:ligatures w14:val="none"/>
+        </w:rPr>
+        <w:t>.</w:t>
+      </w:r>
+    </w:p>
+    <w:p>
+      <w:pPr>
+        <w:numPr>
+          <w:ilvl w:val="0"/>
+          <w:numId w:val="4"/>
+        </w:numPr>
+        <w:spacing w:before="100" w:beforeAutospacing="1" w:after="100" w:afterAutospacing="1" w:line="240" w:lineRule="auto"/>
+        <w:rPr>
+          <w:rFonts w:ascii="Times New Roman" w:eastAsia="Times New Roman" w:hAnsi="Times New Roman" w:cs="Times New Roman"/>
+          <w:kern w:val="0"/>
+          <w14:ligatures w14:val="none"/>
+        </w:rPr>
+      </w:pPr>
+      <w:r>
+        <w:rPr>
+          <w:rFonts w:ascii="Times New Roman" w:eastAsia="Times New Roman" w:hAnsi="Times New Roman" w:cs="Times New Roman"/>
+          <w:kern w:val="0"/>
+          <w14:ligatures w14:val="none"/>
+        </w:rPr>
+        <w:t>Resolved issues with:</w:t>
+      </w:r>
+    </w:p>
+    <w:p>
+      <w:pPr>
+        <w:numPr>
+          <w:ilvl w:val="1"/>
+          <w:numId w:val="4"/>
+        </w:numPr>
+        <w:spacing w:before="100" w:beforeAutospacing="1" w:after="100" w:afterAutospacing="1" w:line="240" w:lineRule="auto"/>
+        <w:rPr>
+          <w:rFonts w:ascii="Times New Roman" w:eastAsia="Times New Roman" w:hAnsi="Times New Roman" w:cs="Times New Roman"/>
+          <w:kern w:val="0"/>
+          <w14:ligatures w14:val="none"/>
+        </w:rPr>
+      </w:pPr>
+      <w:r>
+        <w:rPr>
+          <w:rFonts w:ascii="Times New Roman" w:eastAsia="Times New Roman" w:hAnsi="Times New Roman" w:cs="Times New Roman"/>
+          <w:kern w:val="0"/>
+          <w14:ligatures w14:val="none"/>
+        </w:rPr>
+        <w:t>SDK compatibility.</w:t>
+      </w:r>
+    </w:p>
+    <w:p>
+      <w:pPr>
+        <w:numPr>
+          <w:ilvl w:val="1"/>
+          <w:numId w:val="4"/>
+        </w:numPr>
+        <w:spacing w:before="100" w:beforeAutospacing="1" w:after="100" w:afterAutospacing="1" w:line="240" w:lineRule="auto"/>
+        <w:rPr>
+          <w:rFonts w:ascii="Times New Roman" w:eastAsia="Times New Roman" w:hAnsi="Times New Roman" w:cs="Times New Roman"/>
+          <w:kern w:val="0"/>
+          <w14:ligatures w14:val="none"/>
+        </w:rPr>
+      </w:pPr>
+      <w:r>
+        <w:rPr>
+          <w:rFonts w:ascii="Times New Roman" w:eastAsia="Times New Roman" w:hAnsi="Times New Roman" w:cs="Times New Roman"/>
+          <w:kern w:val="0"/>
+          <w14:ligatures w14:val="none"/>
+        </w:rPr>
+        <w:t xml:space="preserve">Package name mismatch in </w:t>
+      </w:r>
       <w:r>
         <w:rPr>
           <w:rFonts w:ascii="Courier New" w:eastAsia="Times New Roman" w:hAnsi="Courier New" w:cs="Courier New"/>
@@ -1340,10 +918,8 @@
           <w:szCs w:val="20"/>
           <w14:ligatures w14:val="none"/>
         </w:rPr>
-        <w:t>services.json</w:t>
-      </w:r>
-      <w:proofErr w:type="spellEnd"/>
-      <w:proofErr w:type="gramEnd"/>
+        <w:t>google-services.json</w:t>
+      </w:r>
       <w:r>
         <w:rPr>
           <w:rFonts w:ascii="Times New Roman" w:eastAsia="Times New Roman" w:hAnsi="Times New Roman" w:cs="Times New Roman"/>
@@ -1359,104 +935,6 @@
           <w:ilvl w:val="0"/>
           <w:numId w:val="4"/>
         </w:numPr>
-        <w:spacing w:before="100" w:beforeAutospacing="1" w:after="100" w:afterAutospacing="1" w:line="240" w:lineRule="auto"/>
-        <w:rPr>
-          <w:rFonts w:ascii="Times New Roman" w:eastAsia="Times New Roman" w:hAnsi="Times New Roman" w:cs="Times New Roman"/>
-          <w:kern w:val="0"/>
-          <w14:ligatures w14:val="none"/>
-        </w:rPr>
-      </w:pPr>
-      <w:r>
-        <w:rPr>
-          <w:rFonts w:ascii="Times New Roman" w:eastAsia="Times New Roman" w:hAnsi="Times New Roman" w:cs="Times New Roman"/>
-          <w:kern w:val="0"/>
-          <w14:ligatures w14:val="none"/>
-        </w:rPr>
-        <w:t>Resolved issues with:</w:t>
-      </w:r>
-    </w:p>
-    <w:p>
-      <w:pPr>
-        <w:numPr>
-          <w:ilvl w:val="1"/>
-          <w:numId w:val="4"/>
-        </w:numPr>
-        <w:spacing w:before="100" w:beforeAutospacing="1" w:after="100" w:afterAutospacing="1" w:line="240" w:lineRule="auto"/>
-        <w:rPr>
-          <w:rFonts w:ascii="Times New Roman" w:eastAsia="Times New Roman" w:hAnsi="Times New Roman" w:cs="Times New Roman"/>
-          <w:kern w:val="0"/>
-          <w14:ligatures w14:val="none"/>
-        </w:rPr>
-      </w:pPr>
-      <w:r>
-        <w:rPr>
-          <w:rFonts w:ascii="Times New Roman" w:eastAsia="Times New Roman" w:hAnsi="Times New Roman" w:cs="Times New Roman"/>
-          <w:kern w:val="0"/>
-          <w14:ligatures w14:val="none"/>
-        </w:rPr>
-        <w:t>SDK compatibility.</w:t>
-      </w:r>
-    </w:p>
-    <w:p>
-      <w:pPr>
-        <w:numPr>
-          <w:ilvl w:val="1"/>
-          <w:numId w:val="4"/>
-        </w:numPr>
-        <w:spacing w:before="100" w:beforeAutospacing="1" w:after="100" w:afterAutospacing="1" w:line="240" w:lineRule="auto"/>
-        <w:rPr>
-          <w:rFonts w:ascii="Times New Roman" w:eastAsia="Times New Roman" w:hAnsi="Times New Roman" w:cs="Times New Roman"/>
-          <w:kern w:val="0"/>
-          <w14:ligatures w14:val="none"/>
-        </w:rPr>
-      </w:pPr>
-      <w:r>
-        <w:rPr>
-          <w:rFonts w:ascii="Times New Roman" w:eastAsia="Times New Roman" w:hAnsi="Times New Roman" w:cs="Times New Roman"/>
-          <w:kern w:val="0"/>
-          <w14:ligatures w14:val="none"/>
-        </w:rPr>
-        <w:t xml:space="preserve">Package name mismatch in </w:t>
-      </w:r>
-      <w:r>
-        <w:rPr>
-          <w:rFonts w:ascii="Courier New" w:eastAsia="Times New Roman" w:hAnsi="Courier New" w:cs="Courier New"/>
-          <w:kern w:val="0"/>
-          <w:sz w:val="20"/>
-          <w:szCs w:val="20"/>
-          <w14:ligatures w14:val="none"/>
-        </w:rPr>
-        <w:t>google-</w:t>
-      </w:r>
-      <w:proofErr w:type="spellStart"/>
-      <w:proofErr w:type="gramStart"/>
-      <w:r>
-        <w:rPr>
-          <w:rFonts w:ascii="Courier New" w:eastAsia="Times New Roman" w:hAnsi="Courier New" w:cs="Courier New"/>
-          <w:kern w:val="0"/>
-          <w:sz w:val="20"/>
-          <w:szCs w:val="20"/>
-          <w14:ligatures w14:val="none"/>
-        </w:rPr>
-        <w:t>services.json</w:t>
-      </w:r>
-      <w:proofErr w:type="spellEnd"/>
-      <w:proofErr w:type="gramEnd"/>
-      <w:r>
-        <w:rPr>
-          <w:rFonts w:ascii="Times New Roman" w:eastAsia="Times New Roman" w:hAnsi="Times New Roman" w:cs="Times New Roman"/>
-          <w:kern w:val="0"/>
-          <w14:ligatures w14:val="none"/>
-        </w:rPr>
-        <w:t>.</w:t>
-      </w:r>
-    </w:p>
-    <w:p>
-      <w:pPr>
-        <w:numPr>
-          <w:ilvl w:val="0"/>
-          <w:numId w:val="4"/>
-        </w:numPr>
       </w:pPr>
     </w:p>
     <w:p>
@@ -1523,7 +1001,7 @@
           <w:b/>
           <w:bCs/>
         </w:rPr>
-        <w:t>Implement Firebase Features:</w:t>
+        <w:t>Security Enhancements:</w:t>
       </w:r>
     </w:p>
     <w:p>
@@ -1534,7 +1012,7 @@
         </w:numPr>
       </w:pPr>
       <w:r>
-        <w:t>Authentication (using Firebase Auth).</w:t>
+        <w:t>Add encryption for messages.</w:t>
       </w:r>
     </w:p>
     <w:p>
@@ -1545,51 +1023,14 @@
         </w:numPr>
       </w:pPr>
       <w:r>
-        <w:t>Real-time messaging via Firebase Database.</w:t>
-      </w:r>
-    </w:p>
-    <w:p>
-      <w:pPr>
-        <w:numPr>
-          <w:ilvl w:val="0"/>
-          <w:numId w:val="6"/>
-        </w:numPr>
-      </w:pPr>
-      <w:r>
-        <w:rPr>
-          <w:b/>
-          <w:bCs/>
-        </w:rPr>
+        <w:t>Use Firebase rules to restrict unauthorized access.</w:t>
+      </w:r>
+    </w:p>
+    <w:p>
+      <w:r>
         <w:lastRenderedPageBreak/>
-        <w:t>Security Enhancements:</w:t>
-      </w:r>
-    </w:p>
-    <w:p>
-      <w:pPr>
-        <w:numPr>
-          <w:ilvl w:val="1"/>
-          <w:numId w:val="6"/>
-        </w:numPr>
-      </w:pPr>
-      <w:r>
-        <w:t>Add encryption for messages.</w:t>
-      </w:r>
-    </w:p>
-    <w:p>
-      <w:pPr>
-        <w:numPr>
-          <w:ilvl w:val="1"/>
-          <w:numId w:val="6"/>
-        </w:numPr>
-      </w:pPr>
-      <w:r>
-        <w:t>Use Firebase rules to restrict unauthorized access.</w:t>
-      </w:r>
-    </w:p>
-    <w:p>
-      <w:r>
         <w:pict w14:anchorId="1D837AEE">
-          <v:rect id="_x0000_i1031" style="width:0;height:1.5pt" o:hralign="center" o:hrstd="t" o:hr="t" fillcolor="#a0a0a0" stroked="f"/>
+          <v:rect id="_x0000_i1025" style="width:0;height:1.5pt" o:hralign="center" o:hrstd="t" o:hr="t" fillcolor="#a0a0a0" stroked="f"/>
         </w:pict>
       </w:r>
     </w:p>
@@ -1626,15 +1067,7 @@
         <w:t>backup copy</w:t>
       </w:r>
       <w:r>
-        <w:t xml:space="preserve"> of the project has been created. If further issues arise, </w:t>
-      </w:r>
-      <w:proofErr w:type="gramStart"/>
-      <w:r>
-        <w:t>restore</w:t>
-      </w:r>
-      <w:proofErr w:type="gramEnd"/>
-      <w:r>
-        <w:t xml:space="preserve"> from the ZIP file or Git repository.</w:t>
+        <w:t xml:space="preserve"> of the project has been created. If further issues arise, restore from the ZIP file or Git repository.</w:t>
       </w:r>
     </w:p>
     <w:p/>
@@ -3227,6 +2660,7 @@
   <w:style w:type="character" w:default="1" w:styleId="DefaultParagraphFont">
     <w:name w:val="Default Paragraph Font"/>
     <w:uiPriority w:val="1"/>
+    <w:semiHidden/>
     <w:unhideWhenUsed/>
   </w:style>
   <w:style w:type="table" w:default="1" w:styleId="TableNormal">

</xml_diff>